<commit_message>
Week 4 Day 1 - Oracle SQL
</commit_message>
<xml_diff>
--- a/Aljun Dequilla/W4D1/W4D1Homework_AljunDequilla.docx
+++ b/Aljun Dequilla/W4D1/W4D1Homework_AljunDequilla.docx
@@ -62,105 +62,37 @@
     <w:p>
       <w:r>
         <w:lastRenderedPageBreak/>
-        <w:t xml:space="preserve">CREATE TABLE </w:t>
-      </w:r>
-      <w:proofErr w:type="spellStart"/>
-      <w:r>
-        <w:t>userHW</w:t>
-      </w:r>
-      <w:proofErr w:type="spellEnd"/>
-      <w:r>
-        <w:t xml:space="preserve"> (</w:t>
-      </w:r>
-    </w:p>
-    <w:p>
-      <w:r>
-        <w:t xml:space="preserve">  </w:t>
-      </w:r>
-      <w:proofErr w:type="spellStart"/>
-      <w:proofErr w:type="gramStart"/>
-      <w:r>
-        <w:t>user_id</w:t>
-      </w:r>
-      <w:proofErr w:type="spellEnd"/>
-      <w:proofErr w:type="gramEnd"/>
-      <w:r>
-        <w:t xml:space="preserve"> INTEGER PRIMARY KEY,</w:t>
-      </w:r>
-    </w:p>
-    <w:p>
-      <w:r>
-        <w:t xml:space="preserve">  </w:t>
-      </w:r>
-      <w:proofErr w:type="spellStart"/>
-      <w:proofErr w:type="gramStart"/>
-      <w:r>
-        <w:t>user_name</w:t>
-      </w:r>
-      <w:proofErr w:type="spellEnd"/>
-      <w:proofErr w:type="gramEnd"/>
-      <w:r>
-        <w:t xml:space="preserve"> VARCHAR(100),</w:t>
-      </w:r>
-    </w:p>
-    <w:p>
-      <w:r>
-        <w:t xml:space="preserve">  </w:t>
-      </w:r>
-      <w:proofErr w:type="spellStart"/>
-      <w:proofErr w:type="gramStart"/>
-      <w:r>
-        <w:t>first_name</w:t>
-      </w:r>
-      <w:proofErr w:type="spellEnd"/>
-      <w:proofErr w:type="gramEnd"/>
-      <w:r>
-        <w:t xml:space="preserve"> VARCHAR(100),</w:t>
-      </w:r>
-    </w:p>
-    <w:p>
-      <w:r>
-        <w:t xml:space="preserve">  </w:t>
-      </w:r>
-      <w:proofErr w:type="spellStart"/>
-      <w:proofErr w:type="gramStart"/>
-      <w:r>
-        <w:t>last_name</w:t>
-      </w:r>
-      <w:proofErr w:type="spellEnd"/>
-      <w:proofErr w:type="gramEnd"/>
-      <w:r>
-        <w:t xml:space="preserve"> VARCHAR(100),</w:t>
-      </w:r>
-    </w:p>
-    <w:p>
-      <w:r>
-        <w:t xml:space="preserve">  </w:t>
-      </w:r>
-      <w:proofErr w:type="spellStart"/>
-      <w:proofErr w:type="gramStart"/>
-      <w:r>
-        <w:t>pass_word</w:t>
-      </w:r>
-      <w:proofErr w:type="spellEnd"/>
-      <w:proofErr w:type="gramEnd"/>
-      <w:r>
-        <w:t xml:space="preserve"> VARCHAR(100),</w:t>
-      </w:r>
-    </w:p>
-    <w:p>
-      <w:r>
-        <w:t xml:space="preserve">  </w:t>
-      </w:r>
-      <w:proofErr w:type="spellStart"/>
-      <w:proofErr w:type="gramStart"/>
-      <w:r>
-        <w:t>date_created</w:t>
-      </w:r>
-      <w:proofErr w:type="spellEnd"/>
-      <w:proofErr w:type="gramEnd"/>
-      <w:r>
-        <w:t xml:space="preserve"> DATE</w:t>
+        <w:t>CREATE TABLE userHW (</w:t>
+      </w:r>
+    </w:p>
+    <w:p>
+      <w:r>
+        <w:t xml:space="preserve">  user_id INTEGER PRIMARY KEY,</w:t>
+      </w:r>
+    </w:p>
+    <w:p>
+      <w:r>
+        <w:t xml:space="preserve">  user_name VARCHAR(100),</w:t>
+      </w:r>
+    </w:p>
+    <w:p>
+      <w:r>
+        <w:t xml:space="preserve">  first_name VARCHAR(100),</w:t>
+      </w:r>
+    </w:p>
+    <w:p>
+      <w:r>
+        <w:t xml:space="preserve">  last_name VARCHAR(100),</w:t>
+      </w:r>
+    </w:p>
+    <w:p>
+      <w:r>
+        <w:t xml:space="preserve">  pass_word VARCHAR(100),</w:t>
+      </w:r>
+    </w:p>
+    <w:p>
+      <w:r>
+        <w:t xml:space="preserve">  date_created DATE</w:t>
       </w:r>
     </w:p>
     <w:p>
@@ -171,90 +103,32 @@
     <w:p>
       <w:r>
         <w:lastRenderedPageBreak/>
-        <w:t xml:space="preserve">CREATE TABLE </w:t>
-      </w:r>
-      <w:proofErr w:type="spellStart"/>
-      <w:r>
-        <w:t>orderitemHW</w:t>
-      </w:r>
-      <w:proofErr w:type="spellEnd"/>
-      <w:r>
-        <w:t xml:space="preserve"> (</w:t>
-      </w:r>
-    </w:p>
-    <w:p>
-      <w:r>
-        <w:t xml:space="preserve">  </w:t>
-      </w:r>
-      <w:proofErr w:type="spellStart"/>
-      <w:proofErr w:type="gramStart"/>
-      <w:r>
-        <w:t>item_id</w:t>
-      </w:r>
-      <w:proofErr w:type="spellEnd"/>
-      <w:proofErr w:type="gramEnd"/>
-      <w:r>
-        <w:t xml:space="preserve"> INTEGER PRIMARY KEY,</w:t>
-      </w:r>
-    </w:p>
-    <w:p>
-      <w:r>
-        <w:t xml:space="preserve">  </w:t>
-      </w:r>
-      <w:proofErr w:type="spellStart"/>
-      <w:proofErr w:type="gramStart"/>
-      <w:r>
-        <w:t>item_name</w:t>
-      </w:r>
-      <w:proofErr w:type="spellEnd"/>
-      <w:proofErr w:type="gramEnd"/>
-      <w:r>
-        <w:t xml:space="preserve"> VARCHAR(100),</w:t>
-      </w:r>
-    </w:p>
-    <w:p>
-      <w:r>
-        <w:t xml:space="preserve">  </w:t>
-      </w:r>
-      <w:proofErr w:type="spellStart"/>
-      <w:proofErr w:type="gramStart"/>
-      <w:r>
-        <w:t>item_desc</w:t>
-      </w:r>
-      <w:proofErr w:type="spellEnd"/>
-      <w:proofErr w:type="gramEnd"/>
-      <w:r>
-        <w:t xml:space="preserve"> VARCHAR(100),</w:t>
-      </w:r>
-    </w:p>
-    <w:p>
-      <w:r>
-        <w:t xml:space="preserve">  </w:t>
-      </w:r>
-      <w:proofErr w:type="spellStart"/>
-      <w:proofErr w:type="gramStart"/>
-      <w:r>
-        <w:t>item_cost</w:t>
-      </w:r>
-      <w:proofErr w:type="spellEnd"/>
-      <w:proofErr w:type="gramEnd"/>
-      <w:r>
-        <w:t xml:space="preserve"> FLOAT,</w:t>
-      </w:r>
-    </w:p>
-    <w:p>
-      <w:r>
-        <w:t xml:space="preserve">  </w:t>
-      </w:r>
-      <w:proofErr w:type="spellStart"/>
-      <w:proofErr w:type="gramStart"/>
-      <w:r>
-        <w:t>date_created</w:t>
-      </w:r>
-      <w:proofErr w:type="spellEnd"/>
-      <w:proofErr w:type="gramEnd"/>
-      <w:r>
-        <w:t xml:space="preserve"> DATE</w:t>
+        <w:t>CREATE TABLE orderitemHW (</w:t>
+      </w:r>
+    </w:p>
+    <w:p>
+      <w:r>
+        <w:t xml:space="preserve">  item_id INTEGER PRIMARY KEY,</w:t>
+      </w:r>
+    </w:p>
+    <w:p>
+      <w:r>
+        <w:t xml:space="preserve">  item_name VARCHAR(100),</w:t>
+      </w:r>
+    </w:p>
+    <w:p>
+      <w:r>
+        <w:t xml:space="preserve">  item_desc VARCHAR(100),</w:t>
+      </w:r>
+    </w:p>
+    <w:p>
+      <w:r>
+        <w:t xml:space="preserve">  item_cost FLOAT,</w:t>
+      </w:r>
+    </w:p>
+    <w:p>
+      <w:r>
+        <w:t xml:space="preserve">  date_created DATE</w:t>
       </w:r>
     </w:p>
     <w:p>
@@ -276,150 +150,42 @@
     <w:p/>
     <w:p>
       <w:r>
-        <w:t xml:space="preserve">CREATE TABLE </w:t>
-      </w:r>
-      <w:proofErr w:type="spellStart"/>
-      <w:r>
-        <w:t>orderHW</w:t>
-      </w:r>
-      <w:proofErr w:type="spellEnd"/>
-      <w:r>
-        <w:t xml:space="preserve"> (</w:t>
-      </w:r>
-    </w:p>
-    <w:p>
-      <w:r>
-        <w:t xml:space="preserve">  </w:t>
-      </w:r>
-      <w:proofErr w:type="spellStart"/>
-      <w:proofErr w:type="gramStart"/>
-      <w:r>
-        <w:t>order_id</w:t>
-      </w:r>
-      <w:proofErr w:type="spellEnd"/>
-      <w:proofErr w:type="gramEnd"/>
-      <w:r>
-        <w:t xml:space="preserve"> INTEGER PRIMARY KEY,</w:t>
-      </w:r>
-    </w:p>
-    <w:p>
-      <w:r>
-        <w:t xml:space="preserve">  </w:t>
-      </w:r>
-      <w:proofErr w:type="spellStart"/>
-      <w:proofErr w:type="gramStart"/>
-      <w:r>
-        <w:t>item_id</w:t>
-      </w:r>
-      <w:proofErr w:type="spellEnd"/>
-      <w:proofErr w:type="gramEnd"/>
-      <w:r>
-        <w:t xml:space="preserve"> INTEGER,</w:t>
-      </w:r>
-    </w:p>
-    <w:p>
-      <w:r>
-        <w:t xml:space="preserve">  </w:t>
-      </w:r>
-      <w:proofErr w:type="gramStart"/>
-      <w:r>
-        <w:t>quantity</w:t>
-      </w:r>
-      <w:proofErr w:type="gramEnd"/>
-      <w:r>
-        <w:t xml:space="preserve"> INTEGER,</w:t>
-      </w:r>
-    </w:p>
-    <w:p>
-      <w:r>
-        <w:t xml:space="preserve">  </w:t>
-      </w:r>
-      <w:proofErr w:type="spellStart"/>
-      <w:proofErr w:type="gramStart"/>
-      <w:r>
-        <w:t>user_id</w:t>
-      </w:r>
-      <w:proofErr w:type="spellEnd"/>
-      <w:proofErr w:type="gramEnd"/>
-      <w:r>
-        <w:t xml:space="preserve"> INTEGER,</w:t>
-      </w:r>
-    </w:p>
-    <w:p>
-      <w:r>
-        <w:t xml:space="preserve">  </w:t>
-      </w:r>
-      <w:proofErr w:type="spellStart"/>
-      <w:proofErr w:type="gramStart"/>
-      <w:r>
-        <w:t>date_order</w:t>
-      </w:r>
-      <w:proofErr w:type="spellEnd"/>
-      <w:proofErr w:type="gramEnd"/>
-      <w:r>
-        <w:t xml:space="preserve"> DATE,</w:t>
-      </w:r>
-    </w:p>
-    <w:p>
-      <w:r>
-        <w:t xml:space="preserve">  CONSTRAINT FK_ITEM_ID FOREIGN KEY (</w:t>
-      </w:r>
-      <w:proofErr w:type="spellStart"/>
-      <w:r>
-        <w:t>item_id</w:t>
-      </w:r>
-      <w:proofErr w:type="spellEnd"/>
-      <w:r>
-        <w:t xml:space="preserve">) REFERENCES </w:t>
-      </w:r>
-      <w:proofErr w:type="spellStart"/>
-      <w:proofErr w:type="gramStart"/>
-      <w:r>
-        <w:t>orderitemHW</w:t>
-      </w:r>
-      <w:proofErr w:type="spellEnd"/>
-      <w:r>
-        <w:t>(</w:t>
-      </w:r>
-      <w:proofErr w:type="spellStart"/>
-      <w:proofErr w:type="gramEnd"/>
-      <w:r>
-        <w:t>item_id</w:t>
-      </w:r>
-      <w:proofErr w:type="spellEnd"/>
-      <w:r>
-        <w:t>),</w:t>
-      </w:r>
-    </w:p>
-    <w:p>
-      <w:r>
-        <w:t xml:space="preserve">  CONSTRAINT FK_USER_ID FOREIGN KEY (</w:t>
-      </w:r>
-      <w:proofErr w:type="spellStart"/>
-      <w:r>
-        <w:t>user_id</w:t>
-      </w:r>
-      <w:proofErr w:type="spellEnd"/>
-      <w:r>
-        <w:t xml:space="preserve">) REFERENCES </w:t>
-      </w:r>
-      <w:proofErr w:type="spellStart"/>
-      <w:proofErr w:type="gramStart"/>
-      <w:r>
-        <w:t>userHW</w:t>
-      </w:r>
-      <w:proofErr w:type="spellEnd"/>
-      <w:r>
-        <w:t>(</w:t>
-      </w:r>
-      <w:proofErr w:type="spellStart"/>
-      <w:proofErr w:type="gramEnd"/>
-      <w:r>
-        <w:t>user_id</w:t>
-      </w:r>
-      <w:proofErr w:type="spellEnd"/>
-      <w:r>
-        <w:t>)</w:t>
+        <w:t>CREATE TABLE orderHW (</w:t>
+      </w:r>
+    </w:p>
+    <w:p>
+      <w:r>
+        <w:t xml:space="preserve">  order_id INTEGER PRIMARY KEY,</w:t>
+      </w:r>
+    </w:p>
+    <w:p>
+      <w:r>
+        <w:t xml:space="preserve">  item_id INTEGER,</w:t>
+      </w:r>
+    </w:p>
+    <w:p>
+      <w:r>
+        <w:t xml:space="preserve">  quantity INTEGER,</w:t>
+      </w:r>
+    </w:p>
+    <w:p>
+      <w:r>
+        <w:t xml:space="preserve">  user_id INTEGER,</w:t>
+      </w:r>
+    </w:p>
+    <w:p>
+      <w:r>
+        <w:t xml:space="preserve">  date_order DATE,</w:t>
+      </w:r>
+    </w:p>
+    <w:p>
+      <w:r>
+        <w:t xml:space="preserve">  CONSTRAINT FK_ITEM_ID FOREIGN KEY (item_id) REFERENCES orderitemHW(item_id),</w:t>
+      </w:r>
+    </w:p>
+    <w:p>
+      <w:r>
+        <w:t xml:space="preserve">  CONSTRAINT FK_USER_ID FOREIGN KEY (user_id) REFERENCES userHW(user_id)</w:t>
       </w:r>
     </w:p>
     <w:p>
@@ -466,15 +232,7 @@
         <w:t xml:space="preserve"> “User”</w:t>
       </w:r>
       <w:r>
-        <w:t>, “Order” and “</w:t>
-      </w:r>
-      <w:proofErr w:type="spellStart"/>
-      <w:r>
-        <w:t>OrderItem</w:t>
-      </w:r>
-      <w:proofErr w:type="spellEnd"/>
-      <w:r>
-        <w:t>”</w:t>
+        <w:t>, “Order” and “OrderItem”</w:t>
       </w:r>
       <w:r>
         <w:t>.</w:t>
@@ -492,16 +250,11 @@
         </w:numPr>
       </w:pPr>
       <w:r>
-        <w:t xml:space="preserve">Data Query </w:t>
-      </w:r>
-      <w:proofErr w:type="gramStart"/>
-      <w:r>
-        <w:t>Language</w:t>
+        <w:t>Data Query Language</w:t>
       </w:r>
       <w:r>
         <w:t>(</w:t>
       </w:r>
-      <w:proofErr w:type="gramEnd"/>
       <w:r>
         <w:t>DQL</w:t>
       </w:r>
@@ -509,28 +262,15 @@
         <w:t>)</w:t>
       </w:r>
       <w:r>
-        <w:t xml:space="preserve"> contains only one command – SELECT ,which used to </w:t>
-      </w:r>
-      <w:proofErr w:type="spellStart"/>
-      <w:r>
-        <w:t>retrive</w:t>
-      </w:r>
-      <w:proofErr w:type="spellEnd"/>
-      <w:r>
-        <w:t xml:space="preserve"> the data from database.</w:t>
+        <w:t xml:space="preserve"> contains only one command – SELECT ,which used to retrive the data from database.</w:t>
       </w:r>
     </w:p>
     <w:p>
       <w:pPr>
         <w:ind w:left="1440"/>
       </w:pPr>
-      <w:proofErr w:type="gramStart"/>
-      <w:r>
-        <w:t>SELECT  U.FIRST</w:t>
-      </w:r>
-      <w:proofErr w:type="gramEnd"/>
-      <w:r>
-        <w:t>_NAME,</w:t>
+      <w:r>
+        <w:t>SELECT  U.FIRST_NAME,</w:t>
       </w:r>
     </w:p>
     <w:p>
@@ -553,13 +293,8 @@
       <w:pPr>
         <w:ind w:left="1440"/>
       </w:pPr>
-      <w:proofErr w:type="gramStart"/>
-      <w:r>
-        <w:t>FROM  ORDERHW</w:t>
-      </w:r>
-      <w:proofErr w:type="gramEnd"/>
-      <w:r>
-        <w:t xml:space="preserve"> O, </w:t>
+      <w:r>
+        <w:t xml:space="preserve">FROM  ORDERHW O, </w:t>
       </w:r>
     </w:p>
     <w:p>
@@ -607,7 +342,14 @@
         <w:ind w:left="720"/>
       </w:pPr>
       <w:r>
-        <w:t xml:space="preserve">      O.DATE_ORDER LIKE '%JUL%';</w:t>
+        <w:t xml:space="preserve">     </w:t>
+      </w:r>
+      <w:r>
+        <w:tab/>
+        <w:t xml:space="preserve">     </w:t>
+      </w:r>
+      <w:r>
+        <w:t xml:space="preserve"> O.DATE_ORDER LIKE '%JUL%';</w:t>
       </w:r>
     </w:p>
     <w:p>
@@ -645,10 +387,23 @@
     </w:p>
     <w:p>
       <w:pPr>
+        <w:pStyle w:val="ListParagraph"/>
+      </w:pPr>
+    </w:p>
+    <w:p>
+      <w:pPr>
         <w:ind w:left="720"/>
       </w:pPr>
       <w:r>
-        <w:t>INSERT INTO USERHW VALUES (3,'MOLLA','MORENA','DELIKS','WALA','28-FEB-11');</w:t>
+        <w:t xml:space="preserve">INSERT INTO USERHW </w:t>
+      </w:r>
+    </w:p>
+    <w:p>
+      <w:pPr>
+        <w:ind w:left="720" w:firstLine="720"/>
+      </w:pPr>
+      <w:r>
+        <w:t>VALUES (3,'MOLLA','MORENA','DELIKS','WALA','28-FEB-11');</w:t>
       </w:r>
     </w:p>
     <w:p>
@@ -656,15 +411,15 @@
         <w:ind w:left="720"/>
       </w:pPr>
       <w:r>
-        <w:t>INSERT INTO ORDERITEMHW VALUES (1,'AQUA','PURIFIED WATER'</w:t>
-      </w:r>
-      <w:proofErr w:type="gramStart"/>
-      <w:r>
-        <w:t>,5.3</w:t>
-      </w:r>
-      <w:proofErr w:type="gramEnd"/>
-      <w:r>
-        <w:t>,'22-JUL-01');</w:t>
+        <w:t xml:space="preserve">INSERT INTO ORDERITEMHW </w:t>
+      </w:r>
+    </w:p>
+    <w:p>
+      <w:pPr>
+        <w:ind w:left="720" w:firstLine="720"/>
+      </w:pPr>
+      <w:r>
+        <w:t>VALUES (1,'AQUA','PURIFIED WATER',5.3,'22-JUL-01');</w:t>
       </w:r>
     </w:p>
     <w:p>
@@ -672,16 +427,139 @@
         <w:ind w:left="720"/>
       </w:pPr>
       <w:r>
-        <w:t>INSERT INTO ORDERHW VALUES (1</w:t>
-      </w:r>
-      <w:proofErr w:type="gramStart"/>
-      <w:r>
-        <w:t>,1,10,1</w:t>
-      </w:r>
-      <w:proofErr w:type="gramEnd"/>
-      <w:r>
-        <w:t>,'26-APR-08');</w:t>
-      </w:r>
+        <w:t xml:space="preserve">INSERT INTO ORDERHW </w:t>
+      </w:r>
+    </w:p>
+    <w:p>
+      <w:pPr>
+        <w:ind w:left="720" w:firstLine="720"/>
+      </w:pPr>
+      <w:r>
+        <w:t>VALUES (1,1,10,1,'26-APR-08');</w:t>
+      </w:r>
+    </w:p>
+    <w:p>
+      <w:pPr>
+        <w:ind w:left="720"/>
+      </w:pPr>
+      <w:r>
+        <w:t xml:space="preserve">UPDATE ORDERHW  </w:t>
+      </w:r>
+    </w:p>
+    <w:p>
+      <w:pPr>
+        <w:ind w:left="720" w:firstLine="720"/>
+      </w:pPr>
+      <w:r>
+        <w:t xml:space="preserve">SET QUANTITY = 10  </w:t>
+      </w:r>
+    </w:p>
+    <w:p>
+      <w:pPr>
+        <w:ind w:left="720" w:firstLine="720"/>
+      </w:pPr>
+      <w:r>
+        <w:t>WHERE ORDER_ID = 1;</w:t>
+      </w:r>
+    </w:p>
+    <w:p>
+      <w:pPr>
+        <w:ind w:left="720"/>
+      </w:pPr>
+      <w:r>
+        <w:t>UPDATE ORDERITEMHW</w:t>
+      </w:r>
+    </w:p>
+    <w:p>
+      <w:pPr>
+        <w:ind w:left="720" w:firstLine="720"/>
+      </w:pPr>
+      <w:r>
+        <w:t xml:space="preserve">SET ITEM_COST = 56.2  </w:t>
+      </w:r>
+    </w:p>
+    <w:p>
+      <w:pPr>
+        <w:ind w:left="720" w:firstLine="720"/>
+      </w:pPr>
+      <w:r>
+        <w:t>WHERE ORDER_NAME = ‘DELL’;</w:t>
+      </w:r>
+    </w:p>
+    <w:p>
+      <w:pPr>
+        <w:ind w:left="720" w:firstLine="720"/>
+      </w:pPr>
+    </w:p>
+    <w:p>
+      <w:pPr>
+        <w:ind w:left="720"/>
+      </w:pPr>
+      <w:r>
+        <w:lastRenderedPageBreak/>
+        <w:t>UPDATE USERHW</w:t>
+      </w:r>
+    </w:p>
+    <w:p>
+      <w:pPr>
+        <w:ind w:left="720" w:firstLine="720"/>
+      </w:pPr>
+      <w:r>
+        <w:t>SET PASS_WORD = ‘NOP@SS  ‘</w:t>
+      </w:r>
+    </w:p>
+    <w:p>
+      <w:pPr>
+        <w:ind w:left="720" w:firstLine="720"/>
+      </w:pPr>
+      <w:r>
+        <w:t>WHERE USER_ID = ‘DEQUIAL’;</w:t>
+      </w:r>
+    </w:p>
+    <w:p>
+      <w:pPr>
+        <w:ind w:left="720"/>
+      </w:pPr>
+      <w:r>
+        <w:t>DELETE FROM ORDERHW;</w:t>
+      </w:r>
+    </w:p>
+    <w:p>
+      <w:pPr>
+        <w:ind w:left="720"/>
+      </w:pPr>
+      <w:r>
+        <w:t xml:space="preserve">DELETE FROM ORDERITEMHW </w:t>
+      </w:r>
+    </w:p>
+    <w:p>
+      <w:pPr>
+        <w:ind w:left="720" w:firstLine="720"/>
+      </w:pPr>
+      <w:r>
+        <w:t>WHERE ITEM_NAME =’AQUA’;</w:t>
+      </w:r>
+    </w:p>
+    <w:p>
+      <w:pPr>
+        <w:ind w:left="720"/>
+      </w:pPr>
+      <w:r>
+        <w:t xml:space="preserve">DELETE FROM USERHW </w:t>
+      </w:r>
+    </w:p>
+    <w:p>
+      <w:pPr>
+        <w:ind w:left="720" w:firstLine="720"/>
+      </w:pPr>
+      <w:r>
+        <w:t>WHERE USER_NAME LIKE ’%E%’;</w:t>
+      </w:r>
+    </w:p>
+    <w:p>
+      <w:pPr>
+        <w:ind w:left="720" w:firstLine="720"/>
+      </w:pPr>
     </w:p>
     <w:p>
       <w:pPr>
@@ -709,24 +587,11 @@
         <w:ind w:left="1440"/>
       </w:pPr>
       <w:r>
-        <w:t xml:space="preserve">RENAME </w:t>
-      </w:r>
-      <w:proofErr w:type="spellStart"/>
+        <w:t xml:space="preserve">DROP TABLE </w:t>
+      </w:r>
       <w:r>
         <w:t>orderHW</w:t>
       </w:r>
-      <w:proofErr w:type="spellEnd"/>
-      <w:r>
-        <w:t xml:space="preserve"> </w:t>
-      </w:r>
-      <w:r>
-        <w:t xml:space="preserve">TO </w:t>
-      </w:r>
-      <w:proofErr w:type="spellStart"/>
-      <w:r>
-        <w:t>ordersHW</w:t>
-      </w:r>
-      <w:proofErr w:type="spellEnd"/>
       <w:r>
         <w:t>;</w:t>
       </w:r>
@@ -737,24 +602,11 @@
         <w:ind w:left="1440"/>
       </w:pPr>
       <w:r>
-        <w:t xml:space="preserve">RENAME </w:t>
-      </w:r>
-      <w:proofErr w:type="spellStart"/>
+        <w:t xml:space="preserve">DROP TABLE </w:t>
+      </w:r>
       <w:r>
         <w:t>userHW</w:t>
       </w:r>
-      <w:proofErr w:type="spellEnd"/>
-      <w:r>
-        <w:t xml:space="preserve"> </w:t>
-      </w:r>
-      <w:r>
-        <w:t xml:space="preserve">TO </w:t>
-      </w:r>
-      <w:proofErr w:type="spellStart"/>
-      <w:r>
-        <w:t>usersHW</w:t>
-      </w:r>
-      <w:proofErr w:type="spellEnd"/>
       <w:r>
         <w:t>;</w:t>
       </w:r>
@@ -765,9 +617,71 @@
         <w:ind w:left="1440"/>
       </w:pPr>
       <w:r>
+        <w:t xml:space="preserve">DROP TABLE </w:t>
+      </w:r>
+      <w:r>
+        <w:t>orderitemHW</w:t>
+      </w:r>
+      <w:r>
+        <w:t>;</w:t>
+      </w:r>
+    </w:p>
+    <w:p>
+      <w:pPr>
+        <w:pStyle w:val="ListParagraph"/>
+        <w:ind w:left="1440"/>
+      </w:pPr>
+    </w:p>
+    <w:p>
+      <w:pPr>
+        <w:pStyle w:val="ListParagraph"/>
+        <w:ind w:left="1440"/>
+      </w:pPr>
+      <w:r>
         <w:t xml:space="preserve">RENAME </w:t>
       </w:r>
-      <w:proofErr w:type="spellStart"/>
+      <w:r>
+        <w:t xml:space="preserve">orderHW </w:t>
+      </w:r>
+      <w:r>
+        <w:t xml:space="preserve">TO </w:t>
+      </w:r>
+      <w:r>
+        <w:t>ordersHW</w:t>
+      </w:r>
+      <w:r>
+        <w:t>;</w:t>
+      </w:r>
+    </w:p>
+    <w:p>
+      <w:pPr>
+        <w:pStyle w:val="ListParagraph"/>
+        <w:ind w:left="1440"/>
+      </w:pPr>
+      <w:r>
+        <w:t xml:space="preserve">RENAME </w:t>
+      </w:r>
+      <w:r>
+        <w:t xml:space="preserve">userHW </w:t>
+      </w:r>
+      <w:r>
+        <w:t xml:space="preserve">TO </w:t>
+      </w:r>
+      <w:r>
+        <w:t>usersHW</w:t>
+      </w:r>
+      <w:r>
+        <w:t>;</w:t>
+      </w:r>
+    </w:p>
+    <w:p>
+      <w:pPr>
+        <w:pStyle w:val="ListParagraph"/>
+        <w:ind w:left="1440"/>
+      </w:pPr>
+      <w:r>
+        <w:t xml:space="preserve">RENAME </w:t>
+      </w:r>
       <w:r>
         <w:t>order</w:t>
       </w:r>
@@ -775,25 +689,79 @@
         <w:t>item</w:t>
       </w:r>
       <w:r>
+        <w:t xml:space="preserve">HW </w:t>
+      </w:r>
+      <w:r>
+        <w:t xml:space="preserve">TO </w:t>
+      </w:r>
+      <w:r>
+        <w:t>item</w:t>
+      </w:r>
+      <w:r>
         <w:t>HW</w:t>
       </w:r>
-      <w:proofErr w:type="spellEnd"/>
-      <w:r>
-        <w:t xml:space="preserve"> </w:t>
-      </w:r>
-      <w:r>
-        <w:t xml:space="preserve">TO </w:t>
-      </w:r>
-      <w:proofErr w:type="spellStart"/>
-      <w:r>
-        <w:t>item</w:t>
-      </w:r>
-      <w:r>
-        <w:t>HW</w:t>
-      </w:r>
-      <w:proofErr w:type="spellEnd"/>
       <w:r>
         <w:t>;</w:t>
+      </w:r>
+    </w:p>
+    <w:p>
+      <w:pPr>
+        <w:pStyle w:val="ListParagraph"/>
+        <w:ind w:left="1440"/>
+      </w:pPr>
+    </w:p>
+    <w:p>
+      <w:pPr>
+        <w:pStyle w:val="ListParagraph"/>
+        <w:ind w:left="1440"/>
+      </w:pPr>
+      <w:r>
+        <w:t>ALTER TABLE orderHW</w:t>
+      </w:r>
+    </w:p>
+    <w:p>
+      <w:pPr>
+        <w:pStyle w:val="ListParagraph"/>
+        <w:ind w:left="1440" w:firstLine="720"/>
+      </w:pPr>
+      <w:r>
+        <w:t xml:space="preserve"> ADD LOCATION_PLACE varchar2(45);</w:t>
+      </w:r>
+    </w:p>
+    <w:p>
+      <w:pPr>
+        <w:pStyle w:val="ListParagraph"/>
+        <w:ind w:left="1440"/>
+      </w:pPr>
+      <w:r>
+        <w:t>ALTER TABLE userHW</w:t>
+      </w:r>
+    </w:p>
+    <w:p>
+      <w:pPr>
+        <w:pStyle w:val="ListParagraph"/>
+        <w:ind w:left="1440" w:firstLine="720"/>
+      </w:pPr>
+      <w:r>
+        <w:t xml:space="preserve"> MODIFY PASS_WORD varchar2(50); </w:t>
+      </w:r>
+    </w:p>
+    <w:p>
+      <w:pPr>
+        <w:pStyle w:val="ListParagraph"/>
+        <w:ind w:left="1440"/>
+      </w:pPr>
+      <w:r>
+        <w:t>ALTER TABLE orderitemHW</w:t>
+      </w:r>
+    </w:p>
+    <w:p>
+      <w:pPr>
+        <w:pStyle w:val="ListParagraph"/>
+        <w:ind w:left="1440" w:firstLine="720"/>
+      </w:pPr>
+      <w:r>
+        <w:t xml:space="preserve"> DROP DATE_ORDER;</w:t>
       </w:r>
     </w:p>
     <w:p>
@@ -824,15 +792,7 @@
         <w:ind w:left="1440"/>
       </w:pPr>
       <w:r>
-        <w:t xml:space="preserve">GRANT SELECT ON </w:t>
-      </w:r>
-      <w:proofErr w:type="spellStart"/>
-      <w:r>
-        <w:t>orderHW</w:t>
-      </w:r>
-      <w:proofErr w:type="spellEnd"/>
-      <w:r>
-        <w:t xml:space="preserve"> TO DEQUIAL;</w:t>
+        <w:t>GRANT SELECT ON orderHW TO DEQUIAL;</w:t>
       </w:r>
     </w:p>
     <w:p>
@@ -840,15 +800,7 @@
         <w:ind w:left="1440"/>
       </w:pPr>
       <w:r>
-        <w:t xml:space="preserve">GRANT SELECT, INSERT, UPDATE, DELETE ON </w:t>
-      </w:r>
-      <w:proofErr w:type="spellStart"/>
-      <w:r>
-        <w:t>userHW</w:t>
-      </w:r>
-      <w:proofErr w:type="spellEnd"/>
-      <w:r>
-        <w:t xml:space="preserve"> TO public;</w:t>
+        <w:t>GRANT SELECT, INSERT, UPDATE, DELETE ON userHW TO public;</w:t>
       </w:r>
     </w:p>
     <w:p>
@@ -856,21 +808,8 @@
         <w:ind w:left="1440"/>
       </w:pPr>
       <w:r>
-        <w:t xml:space="preserve">REVOKE ALL ON </w:t>
-      </w:r>
-      <w:proofErr w:type="spellStart"/>
-      <w:r>
-        <w:t>orderitemHW</w:t>
-      </w:r>
-      <w:proofErr w:type="spellEnd"/>
-      <w:r>
-        <w:t xml:space="preserve"> FROM DEQUIAL;</w:t>
-      </w:r>
-    </w:p>
-    <w:p>
-      <w:pPr>
-        <w:pStyle w:val="ListParagraph"/>
-      </w:pPr>
+        <w:t>REVOKE ALL ON orderitemHW FROM DEQUIAL;</w:t>
+      </w:r>
     </w:p>
     <w:sectPr>
       <w:type w:val="continuous"/>
@@ -2145,6 +2084,7 @@
   <w:style w:type="character" w:default="1" w:styleId="DefaultParagraphFont">
     <w:name w:val="Default Paragraph Font"/>
     <w:uiPriority w:val="1"/>
+    <w:semiHidden/>
     <w:unhideWhenUsed/>
   </w:style>
   <w:style w:type="table" w:default="1" w:styleId="TableNormal">
@@ -2482,7 +2422,7 @@
   <a:extraClrSchemeLst/>
   <a:extLst>
     <a:ext uri="{05A4C25C-085E-4340-85A3-A5531E510DB2}">
-      <thm15:themeFamily xmlns:thm15="http://schemas.microsoft.com/office/thememl/2012/main" xmlns="" name="Office Theme" id="{62F939B6-93AF-4DB8-9C6B-D6C7DFDC589F}" vid="{4A3C46E8-61CC-4603-A589-7422A47A8E4A}"/>
+      <thm15:themeFamily xmlns="" xmlns:thm15="http://schemas.microsoft.com/office/thememl/2012/main" name="Office Theme" id="{62F939B6-93AF-4DB8-9C6B-D6C7DFDC589F}" vid="{4A3C46E8-61CC-4603-A589-7422A47A8E4A}"/>
     </a:ext>
   </a:extLst>
 </a:theme>

</xml_diff>